<commit_message>
Update Test Plan and few cosmetic updates
</commit_message>
<xml_diff>
--- a/01WEareTestPlan/Final Project WEAre Test Plan - FORMATED .docx
+++ b/01WEareTestPlan/Final Project WEAre Test Plan - FORMATED .docx
@@ -7054,12 +7054,6 @@
     <w:p/>
     <w:p/>
     <w:p/>
-    <w:p/>
-    <w:p/>
-    <w:p/>
-    <w:p/>
-    <w:p/>
-    <w:p/>
     <w:p>
       <w:pPr>
         <w:pStyle w:val="Heading1"/>
@@ -7078,7 +7072,25 @@
         <w:rPr>
           <w:color w:val="00B050"/>
         </w:rPr>
-        <w:t>Defect severity definitions</w:t>
+        <w:t>S</w:t>
+      </w:r>
+      <w:r>
+        <w:rPr>
+          <w:color w:val="00B050"/>
+        </w:rPr>
+        <w:t>everity</w:t>
+      </w:r>
+      <w:r>
+        <w:rPr>
+          <w:color w:val="00B050"/>
+        </w:rPr>
+        <w:t xml:space="preserve"> and Priority</w:t>
+      </w:r>
+      <w:r>
+        <w:rPr>
+          <w:color w:val="00B050"/>
+        </w:rPr>
+        <w:t xml:space="preserve"> definitions</w:t>
       </w:r>
     </w:p>
     <w:tbl>
@@ -7746,6 +7758,753 @@
         </w:rPr>
       </w:pPr>
     </w:p>
+    <w:tbl>
+      <w:tblPr>
+        <w:tblW w:w="9870" w:type="dxa"/>
+        <w:tblCellSpacing w:w="15" w:type="dxa"/>
+        <w:tblBorders>
+          <w:top w:val="single" w:sz="2" w:space="0" w:color="auto"/>
+          <w:left w:val="single" w:sz="2" w:space="0" w:color="auto"/>
+          <w:bottom w:val="single" w:sz="2" w:space="0" w:color="auto"/>
+          <w:right w:val="single" w:sz="2" w:space="0" w:color="auto"/>
+        </w:tblBorders>
+        <w:shd w:val="clear" w:color="auto" w:fill="444654"/>
+        <w:tblCellMar>
+          <w:top w:w="15" w:type="dxa"/>
+          <w:left w:w="15" w:type="dxa"/>
+          <w:bottom w:w="15" w:type="dxa"/>
+          <w:right w:w="15" w:type="dxa"/>
+        </w:tblCellMar>
+        <w:tblLook w:val="04A0" w:firstRow="1" w:lastRow="0" w:firstColumn="1" w:lastColumn="0" w:noHBand="0" w:noVBand="1"/>
+      </w:tblPr>
+      <w:tblGrid>
+        <w:gridCol w:w="1004"/>
+        <w:gridCol w:w="956"/>
+        <w:gridCol w:w="7910"/>
+      </w:tblGrid>
+      <w:tr>
+        <w:trPr>
+          <w:trHeight w:val="1329"/>
+          <w:tblHeader/>
+          <w:tblCellSpacing w:w="15" w:type="dxa"/>
+        </w:trPr>
+        <w:tc>
+          <w:tcPr>
+            <w:tcW w:w="0" w:type="auto"/>
+            <w:tcBorders>
+              <w:top w:val="single" w:sz="6" w:space="0" w:color="D9D9E3"/>
+              <w:left w:val="single" w:sz="6" w:space="0" w:color="D9D9E3"/>
+              <w:bottom w:val="single" w:sz="6" w:space="0" w:color="D9D9E3"/>
+              <w:right w:val="single" w:sz="2" w:space="0" w:color="D9D9E3"/>
+            </w:tcBorders>
+            <w:shd w:val="clear" w:color="auto" w:fill="C5E0B3" w:themeFill="accent6" w:themeFillTint="66"/>
+            <w:vAlign w:val="bottom"/>
+            <w:hideMark/>
+          </w:tcPr>
+          <w:p>
+            <w:pPr>
+              <w:spacing w:before="480" w:after="480" w:line="240" w:lineRule="auto"/>
+              <w:jc w:val="center"/>
+              <w:rPr>
+                <w:rFonts w:ascii="Segoe UI" w:eastAsia="Times New Roman" w:hAnsi="Segoe UI" w:cs="Segoe UI"/>
+                <w:b/>
+                <w:bCs/>
+                <w:sz w:val="21"/>
+                <w:szCs w:val="21"/>
+              </w:rPr>
+            </w:pPr>
+            <w:r>
+              <w:rPr>
+                <w:rFonts w:ascii="Segoe UI" w:eastAsia="Times New Roman" w:hAnsi="Segoe UI" w:cs="Segoe UI"/>
+                <w:b/>
+                <w:bCs/>
+                <w:sz w:val="21"/>
+                <w:szCs w:val="21"/>
+              </w:rPr>
+              <w:lastRenderedPageBreak/>
+              <w:t>Priority</w:t>
+            </w:r>
+            <w:r>
+              <w:rPr>
+                <w:rFonts w:ascii="Segoe UI" w:eastAsia="Times New Roman" w:hAnsi="Segoe UI" w:cs="Segoe UI"/>
+                <w:b/>
+                <w:bCs/>
+                <w:sz w:val="21"/>
+                <w:szCs w:val="21"/>
+              </w:rPr>
+              <w:t xml:space="preserve"> </w:t>
+            </w:r>
+            <w:r>
+              <w:rPr>
+                <w:rFonts w:ascii="Segoe UI" w:eastAsia="Times New Roman" w:hAnsi="Segoe UI" w:cs="Segoe UI"/>
+                <w:b/>
+                <w:bCs/>
+                <w:sz w:val="21"/>
+                <w:szCs w:val="21"/>
+              </w:rPr>
+              <w:t>Value</w:t>
+            </w:r>
+          </w:p>
+        </w:tc>
+        <w:tc>
+          <w:tcPr>
+            <w:tcW w:w="0" w:type="auto"/>
+            <w:tcBorders>
+              <w:top w:val="single" w:sz="6" w:space="0" w:color="D9D9E3"/>
+              <w:left w:val="single" w:sz="6" w:space="0" w:color="D9D9E3"/>
+              <w:bottom w:val="single" w:sz="6" w:space="0" w:color="D9D9E3"/>
+              <w:right w:val="single" w:sz="2" w:space="0" w:color="D9D9E3"/>
+            </w:tcBorders>
+            <w:shd w:val="clear" w:color="auto" w:fill="C5E0B3" w:themeFill="accent6" w:themeFillTint="66"/>
+            <w:vAlign w:val="bottom"/>
+            <w:hideMark/>
+          </w:tcPr>
+          <w:p>
+            <w:pPr>
+              <w:spacing w:before="480" w:after="480" w:line="240" w:lineRule="auto"/>
+              <w:jc w:val="center"/>
+              <w:rPr>
+                <w:rFonts w:ascii="Segoe UI" w:eastAsia="Times New Roman" w:hAnsi="Segoe UI" w:cs="Segoe UI"/>
+                <w:b/>
+                <w:bCs/>
+                <w:sz w:val="21"/>
+                <w:szCs w:val="21"/>
+              </w:rPr>
+            </w:pPr>
+            <w:r>
+              <w:rPr>
+                <w:rFonts w:ascii="Segoe UI" w:eastAsia="Times New Roman" w:hAnsi="Segoe UI" w:cs="Segoe UI"/>
+                <w:b/>
+                <w:bCs/>
+                <w:sz w:val="21"/>
+                <w:szCs w:val="21"/>
+              </w:rPr>
+              <w:t xml:space="preserve">Jira </w:t>
+            </w:r>
+            <w:r>
+              <w:rPr>
+                <w:rFonts w:ascii="Segoe UI" w:eastAsia="Times New Roman" w:hAnsi="Segoe UI" w:cs="Segoe UI"/>
+                <w:b/>
+                <w:bCs/>
+                <w:sz w:val="21"/>
+                <w:szCs w:val="21"/>
+              </w:rPr>
+              <w:t>Priority</w:t>
+            </w:r>
+          </w:p>
+        </w:tc>
+        <w:tc>
+          <w:tcPr>
+            <w:tcW w:w="0" w:type="auto"/>
+            <w:tcBorders>
+              <w:top w:val="single" w:sz="6" w:space="0" w:color="D9D9E3"/>
+              <w:left w:val="single" w:sz="6" w:space="0" w:color="D9D9E3"/>
+              <w:bottom w:val="single" w:sz="6" w:space="0" w:color="D9D9E3"/>
+              <w:right w:val="single" w:sz="6" w:space="0" w:color="D9D9E3"/>
+            </w:tcBorders>
+            <w:shd w:val="clear" w:color="auto" w:fill="C5E0B3" w:themeFill="accent6" w:themeFillTint="66"/>
+            <w:vAlign w:val="bottom"/>
+            <w:hideMark/>
+          </w:tcPr>
+          <w:p>
+            <w:pPr>
+              <w:spacing w:before="480" w:after="480" w:line="240" w:lineRule="auto"/>
+              <w:jc w:val="center"/>
+              <w:rPr>
+                <w:rFonts w:ascii="Segoe UI" w:eastAsia="Times New Roman" w:hAnsi="Segoe UI" w:cs="Segoe UI"/>
+                <w:b/>
+                <w:bCs/>
+                <w:sz w:val="21"/>
+                <w:szCs w:val="21"/>
+              </w:rPr>
+            </w:pPr>
+            <w:r>
+              <w:rPr>
+                <w:rFonts w:ascii="Segoe UI" w:eastAsia="Times New Roman" w:hAnsi="Segoe UI" w:cs="Segoe UI"/>
+                <w:b/>
+                <w:bCs/>
+                <w:sz w:val="21"/>
+                <w:szCs w:val="21"/>
+              </w:rPr>
+              <w:t>Definition</w:t>
+            </w:r>
+          </w:p>
+        </w:tc>
+      </w:tr>
+      <w:tr>
+        <w:trPr>
+          <w:trHeight w:val="1812"/>
+          <w:tblCellSpacing w:w="15" w:type="dxa"/>
+        </w:trPr>
+        <w:tc>
+          <w:tcPr>
+            <w:tcW w:w="0" w:type="auto"/>
+            <w:tcBorders>
+              <w:top w:val="single" w:sz="2" w:space="0" w:color="D9D9E3"/>
+              <w:left w:val="single" w:sz="6" w:space="0" w:color="D9D9E3"/>
+              <w:bottom w:val="single" w:sz="6" w:space="0" w:color="D9D9E3"/>
+              <w:right w:val="single" w:sz="2" w:space="0" w:color="D9D9E3"/>
+            </w:tcBorders>
+            <w:shd w:val="clear" w:color="auto" w:fill="FFFFFF" w:themeFill="background1"/>
+            <w:vAlign w:val="bottom"/>
+            <w:hideMark/>
+          </w:tcPr>
+          <w:p>
+            <w:pPr>
+              <w:spacing w:before="480" w:after="480" w:line="240" w:lineRule="auto"/>
+              <w:rPr>
+                <w:rFonts w:ascii="Segoe UI" w:eastAsia="Times New Roman" w:hAnsi="Segoe UI" w:cs="Segoe UI"/>
+                <w:sz w:val="21"/>
+                <w:szCs w:val="21"/>
+              </w:rPr>
+            </w:pPr>
+            <w:r>
+              <w:rPr>
+                <w:rFonts w:ascii="Segoe UI" w:eastAsia="Times New Roman" w:hAnsi="Segoe UI" w:cs="Segoe UI"/>
+                <w:sz w:val="21"/>
+                <w:szCs w:val="21"/>
+              </w:rPr>
+              <w:t>Priority</w:t>
+            </w:r>
+            <w:r>
+              <w:rPr>
+                <w:rFonts w:ascii="Segoe UI" w:eastAsia="Times New Roman" w:hAnsi="Segoe UI" w:cs="Segoe UI"/>
+                <w:sz w:val="21"/>
+                <w:szCs w:val="21"/>
+              </w:rPr>
+              <w:t xml:space="preserve"> </w:t>
+            </w:r>
+            <w:r>
+              <w:rPr>
+                <w:rFonts w:ascii="Segoe UI" w:eastAsia="Times New Roman" w:hAnsi="Segoe UI" w:cs="Segoe UI"/>
+                <w:sz w:val="21"/>
+                <w:szCs w:val="21"/>
+              </w:rPr>
+              <w:t>–</w:t>
+            </w:r>
+            <w:r>
+              <w:rPr>
+                <w:rFonts w:ascii="Segoe UI" w:eastAsia="Times New Roman" w:hAnsi="Segoe UI" w:cs="Segoe UI"/>
+                <w:sz w:val="21"/>
+                <w:szCs w:val="21"/>
+              </w:rPr>
+              <w:t xml:space="preserve"> 1</w:t>
+            </w:r>
+          </w:p>
+        </w:tc>
+        <w:tc>
+          <w:tcPr>
+            <w:tcW w:w="0" w:type="auto"/>
+            <w:tcBorders>
+              <w:top w:val="single" w:sz="2" w:space="0" w:color="D9D9E3"/>
+              <w:left w:val="single" w:sz="6" w:space="0" w:color="D9D9E3"/>
+              <w:bottom w:val="single" w:sz="6" w:space="0" w:color="D9D9E3"/>
+              <w:right w:val="single" w:sz="2" w:space="0" w:color="D9D9E3"/>
+            </w:tcBorders>
+            <w:shd w:val="clear" w:color="auto" w:fill="FFFFFF" w:themeFill="background1"/>
+            <w:vAlign w:val="bottom"/>
+            <w:hideMark/>
+          </w:tcPr>
+          <w:p>
+            <w:pPr>
+              <w:spacing w:before="480" w:after="480" w:line="240" w:lineRule="auto"/>
+              <w:rPr>
+                <w:rFonts w:ascii="Segoe UI" w:eastAsia="Times New Roman" w:hAnsi="Segoe UI" w:cs="Segoe UI"/>
+                <w:sz w:val="21"/>
+                <w:szCs w:val="21"/>
+              </w:rPr>
+            </w:pPr>
+            <w:r>
+              <w:rPr>
+                <w:rFonts w:ascii="Segoe UI" w:eastAsia="Times New Roman" w:hAnsi="Segoe UI" w:cs="Segoe UI"/>
+                <w:sz w:val="21"/>
+                <w:szCs w:val="21"/>
+              </w:rPr>
+              <w:t>Highest</w:t>
+            </w:r>
+          </w:p>
+        </w:tc>
+        <w:tc>
+          <w:tcPr>
+            <w:tcW w:w="0" w:type="auto"/>
+            <w:tcBorders>
+              <w:top w:val="single" w:sz="2" w:space="0" w:color="D9D9E3"/>
+              <w:left w:val="single" w:sz="6" w:space="0" w:color="D9D9E3"/>
+              <w:bottom w:val="single" w:sz="6" w:space="0" w:color="D9D9E3"/>
+              <w:right w:val="single" w:sz="6" w:space="0" w:color="D9D9E3"/>
+            </w:tcBorders>
+            <w:shd w:val="clear" w:color="auto" w:fill="FFFFFF" w:themeFill="background1"/>
+            <w:vAlign w:val="bottom"/>
+            <w:hideMark/>
+          </w:tcPr>
+          <w:p>
+            <w:pPr>
+              <w:spacing w:before="480" w:after="480" w:line="240" w:lineRule="auto"/>
+              <w:rPr>
+                <w:rFonts w:ascii="Segoe UI" w:eastAsia="Times New Roman" w:hAnsi="Segoe UI" w:cs="Segoe UI"/>
+                <w:sz w:val="21"/>
+                <w:szCs w:val="21"/>
+              </w:rPr>
+            </w:pPr>
+            <w:r>
+              <w:rPr>
+                <w:rFonts w:ascii="Segoe UI" w:eastAsia="Times New Roman" w:hAnsi="Segoe UI" w:cs="Segoe UI"/>
+                <w:sz w:val="21"/>
+                <w:szCs w:val="21"/>
+              </w:rPr>
+              <w:t>A condition whereby a critical issue severely impairs the core functionality of the system, rendering it inoperable or significantly impacting multiple end users. No viable workaround is available, and immediate attention is required to restore normal system operation.</w:t>
+            </w:r>
+          </w:p>
+        </w:tc>
+      </w:tr>
+      <w:tr>
+        <w:trPr>
+          <w:trHeight w:val="1823"/>
+          <w:tblCellSpacing w:w="15" w:type="dxa"/>
+        </w:trPr>
+        <w:tc>
+          <w:tcPr>
+            <w:tcW w:w="0" w:type="auto"/>
+            <w:tcBorders>
+              <w:top w:val="single" w:sz="2" w:space="0" w:color="D9D9E3"/>
+              <w:left w:val="single" w:sz="6" w:space="0" w:color="D9D9E3"/>
+              <w:bottom w:val="single" w:sz="6" w:space="0" w:color="D9D9E3"/>
+              <w:right w:val="single" w:sz="2" w:space="0" w:color="D9D9E3"/>
+            </w:tcBorders>
+            <w:shd w:val="clear" w:color="auto" w:fill="FFFFFF" w:themeFill="background1"/>
+            <w:vAlign w:val="bottom"/>
+            <w:hideMark/>
+          </w:tcPr>
+          <w:p>
+            <w:pPr>
+              <w:spacing w:before="480" w:after="480" w:line="240" w:lineRule="auto"/>
+              <w:rPr>
+                <w:rFonts w:ascii="Segoe UI" w:eastAsia="Times New Roman" w:hAnsi="Segoe UI" w:cs="Segoe UI"/>
+                <w:sz w:val="21"/>
+                <w:szCs w:val="21"/>
+              </w:rPr>
+            </w:pPr>
+            <w:r>
+              <w:rPr>
+                <w:rFonts w:ascii="Segoe UI" w:eastAsia="Times New Roman" w:hAnsi="Segoe UI" w:cs="Segoe UI"/>
+                <w:sz w:val="21"/>
+                <w:szCs w:val="21"/>
+              </w:rPr>
+              <w:t>Priority</w:t>
+            </w:r>
+            <w:r>
+              <w:rPr>
+                <w:rFonts w:ascii="Segoe UI" w:eastAsia="Times New Roman" w:hAnsi="Segoe UI" w:cs="Segoe UI"/>
+                <w:sz w:val="21"/>
+                <w:szCs w:val="21"/>
+              </w:rPr>
+              <w:t xml:space="preserve"> - 2</w:t>
+            </w:r>
+          </w:p>
+        </w:tc>
+        <w:tc>
+          <w:tcPr>
+            <w:tcW w:w="0" w:type="auto"/>
+            <w:tcBorders>
+              <w:top w:val="single" w:sz="2" w:space="0" w:color="D9D9E3"/>
+              <w:left w:val="single" w:sz="6" w:space="0" w:color="D9D9E3"/>
+              <w:bottom w:val="single" w:sz="6" w:space="0" w:color="D9D9E3"/>
+              <w:right w:val="single" w:sz="2" w:space="0" w:color="D9D9E3"/>
+            </w:tcBorders>
+            <w:shd w:val="clear" w:color="auto" w:fill="FFFFFF" w:themeFill="background1"/>
+            <w:vAlign w:val="bottom"/>
+            <w:hideMark/>
+          </w:tcPr>
+          <w:p>
+            <w:pPr>
+              <w:spacing w:before="480" w:after="480" w:line="240" w:lineRule="auto"/>
+              <w:rPr>
+                <w:rFonts w:ascii="Segoe UI" w:eastAsia="Times New Roman" w:hAnsi="Segoe UI" w:cs="Segoe UI"/>
+                <w:sz w:val="21"/>
+                <w:szCs w:val="21"/>
+              </w:rPr>
+            </w:pPr>
+            <w:r>
+              <w:rPr>
+                <w:rFonts w:ascii="Segoe UI" w:eastAsia="Times New Roman" w:hAnsi="Segoe UI" w:cs="Segoe UI"/>
+                <w:sz w:val="21"/>
+                <w:szCs w:val="21"/>
+              </w:rPr>
+              <w:t>High</w:t>
+            </w:r>
+          </w:p>
+        </w:tc>
+        <w:tc>
+          <w:tcPr>
+            <w:tcW w:w="0" w:type="auto"/>
+            <w:tcBorders>
+              <w:top w:val="single" w:sz="2" w:space="0" w:color="D9D9E3"/>
+              <w:left w:val="single" w:sz="6" w:space="0" w:color="D9D9E3"/>
+              <w:bottom w:val="single" w:sz="6" w:space="0" w:color="D9D9E3"/>
+              <w:right w:val="single" w:sz="6" w:space="0" w:color="D9D9E3"/>
+            </w:tcBorders>
+            <w:shd w:val="clear" w:color="auto" w:fill="FFFFFF" w:themeFill="background1"/>
+            <w:vAlign w:val="bottom"/>
+            <w:hideMark/>
+          </w:tcPr>
+          <w:p>
+            <w:pPr>
+              <w:spacing w:before="480" w:after="480" w:line="240" w:lineRule="auto"/>
+              <w:rPr>
+                <w:rFonts w:ascii="Segoe UI" w:eastAsia="Times New Roman" w:hAnsi="Segoe UI" w:cs="Segoe UI"/>
+                <w:sz w:val="21"/>
+                <w:szCs w:val="21"/>
+              </w:rPr>
+            </w:pPr>
+            <w:r>
+              <w:rPr>
+                <w:rFonts w:ascii="Segoe UI" w:eastAsia="Times New Roman" w:hAnsi="Segoe UI" w:cs="Segoe UI"/>
+                <w:sz w:val="21"/>
+                <w:szCs w:val="21"/>
+              </w:rPr>
+              <w:t>A condition whereby a major issue disrupts system functionality or performance, affecting multiple end users. While a workaround exists, addressing the issue promptly is essential to minimize disruption and ensure a satisfactory user experience.</w:t>
+            </w:r>
+          </w:p>
+        </w:tc>
+      </w:tr>
+      <w:tr>
+        <w:trPr>
+          <w:trHeight w:val="1571"/>
+          <w:tblCellSpacing w:w="15" w:type="dxa"/>
+        </w:trPr>
+        <w:tc>
+          <w:tcPr>
+            <w:tcW w:w="0" w:type="auto"/>
+            <w:tcBorders>
+              <w:top w:val="single" w:sz="2" w:space="0" w:color="D9D9E3"/>
+              <w:left w:val="single" w:sz="6" w:space="0" w:color="D9D9E3"/>
+              <w:bottom w:val="single" w:sz="6" w:space="0" w:color="D9D9E3"/>
+              <w:right w:val="single" w:sz="2" w:space="0" w:color="D9D9E3"/>
+            </w:tcBorders>
+            <w:shd w:val="clear" w:color="auto" w:fill="FFFFFF" w:themeFill="background1"/>
+            <w:vAlign w:val="bottom"/>
+            <w:hideMark/>
+          </w:tcPr>
+          <w:p>
+            <w:pPr>
+              <w:spacing w:before="480" w:after="480" w:line="240" w:lineRule="auto"/>
+              <w:rPr>
+                <w:rFonts w:ascii="Segoe UI" w:eastAsia="Times New Roman" w:hAnsi="Segoe UI" w:cs="Segoe UI"/>
+                <w:sz w:val="21"/>
+                <w:szCs w:val="21"/>
+              </w:rPr>
+            </w:pPr>
+            <w:r>
+              <w:rPr>
+                <w:rFonts w:ascii="Segoe UI" w:eastAsia="Times New Roman" w:hAnsi="Segoe UI" w:cs="Segoe UI"/>
+                <w:sz w:val="21"/>
+                <w:szCs w:val="21"/>
+              </w:rPr>
+              <w:t>Priority</w:t>
+            </w:r>
+            <w:r>
+              <w:rPr>
+                <w:rFonts w:ascii="Segoe UI" w:eastAsia="Times New Roman" w:hAnsi="Segoe UI" w:cs="Segoe UI"/>
+                <w:sz w:val="21"/>
+                <w:szCs w:val="21"/>
+              </w:rPr>
+              <w:t xml:space="preserve"> - 3</w:t>
+            </w:r>
+          </w:p>
+        </w:tc>
+        <w:tc>
+          <w:tcPr>
+            <w:tcW w:w="0" w:type="auto"/>
+            <w:tcBorders>
+              <w:top w:val="single" w:sz="2" w:space="0" w:color="D9D9E3"/>
+              <w:left w:val="single" w:sz="6" w:space="0" w:color="D9D9E3"/>
+              <w:bottom w:val="single" w:sz="6" w:space="0" w:color="D9D9E3"/>
+              <w:right w:val="single" w:sz="2" w:space="0" w:color="D9D9E3"/>
+            </w:tcBorders>
+            <w:shd w:val="clear" w:color="auto" w:fill="FFFFFF" w:themeFill="background1"/>
+            <w:vAlign w:val="bottom"/>
+            <w:hideMark/>
+          </w:tcPr>
+          <w:p>
+            <w:pPr>
+              <w:spacing w:before="480" w:after="480" w:line="240" w:lineRule="auto"/>
+              <w:rPr>
+                <w:rFonts w:ascii="Segoe UI" w:eastAsia="Times New Roman" w:hAnsi="Segoe UI" w:cs="Segoe UI"/>
+                <w:sz w:val="21"/>
+                <w:szCs w:val="21"/>
+              </w:rPr>
+            </w:pPr>
+            <w:r>
+              <w:rPr>
+                <w:rFonts w:ascii="Segoe UI" w:eastAsia="Times New Roman" w:hAnsi="Segoe UI" w:cs="Segoe UI"/>
+                <w:sz w:val="21"/>
+                <w:szCs w:val="21"/>
+              </w:rPr>
+              <w:t>Medium</w:t>
+            </w:r>
+          </w:p>
+        </w:tc>
+        <w:tc>
+          <w:tcPr>
+            <w:tcW w:w="0" w:type="auto"/>
+            <w:tcBorders>
+              <w:top w:val="single" w:sz="2" w:space="0" w:color="D9D9E3"/>
+              <w:left w:val="single" w:sz="6" w:space="0" w:color="D9D9E3"/>
+              <w:bottom w:val="single" w:sz="6" w:space="0" w:color="D9D9E3"/>
+              <w:right w:val="single" w:sz="6" w:space="0" w:color="D9D9E3"/>
+            </w:tcBorders>
+            <w:shd w:val="clear" w:color="auto" w:fill="FFFFFF" w:themeFill="background1"/>
+            <w:vAlign w:val="bottom"/>
+            <w:hideMark/>
+          </w:tcPr>
+          <w:p>
+            <w:pPr>
+              <w:spacing w:before="480" w:after="480" w:line="240" w:lineRule="auto"/>
+              <w:rPr>
+                <w:rFonts w:ascii="Segoe UI" w:eastAsia="Times New Roman" w:hAnsi="Segoe UI" w:cs="Segoe UI"/>
+                <w:sz w:val="21"/>
+                <w:szCs w:val="21"/>
+              </w:rPr>
+            </w:pPr>
+            <w:r>
+              <w:rPr>
+                <w:rFonts w:ascii="Segoe UI" w:eastAsia="Times New Roman" w:hAnsi="Segoe UI" w:cs="Segoe UI"/>
+                <w:sz w:val="21"/>
+                <w:szCs w:val="21"/>
+              </w:rPr>
+              <w:t>A condition where system malfunctions or non-critical issues occur, causing some inconvenience to end users. Workaround options are available, and the problem does not significantly hinder day-to-day operations.</w:t>
+            </w:r>
+          </w:p>
+        </w:tc>
+      </w:tr>
+      <w:tr>
+        <w:trPr>
+          <w:trHeight w:val="1729"/>
+          <w:tblCellSpacing w:w="15" w:type="dxa"/>
+        </w:trPr>
+        <w:tc>
+          <w:tcPr>
+            <w:tcW w:w="0" w:type="auto"/>
+            <w:tcBorders>
+              <w:top w:val="single" w:sz="2" w:space="0" w:color="D9D9E3"/>
+              <w:left w:val="single" w:sz="6" w:space="0" w:color="D9D9E3"/>
+              <w:bottom w:val="single" w:sz="2" w:space="0" w:color="D9D9E3"/>
+              <w:right w:val="single" w:sz="2" w:space="0" w:color="D9D9E3"/>
+            </w:tcBorders>
+            <w:shd w:val="clear" w:color="auto" w:fill="FFFFFF" w:themeFill="background1"/>
+            <w:vAlign w:val="bottom"/>
+            <w:hideMark/>
+          </w:tcPr>
+          <w:p>
+            <w:pPr>
+              <w:spacing w:before="480" w:after="480" w:line="240" w:lineRule="auto"/>
+              <w:rPr>
+                <w:rFonts w:ascii="Segoe UI" w:eastAsia="Times New Roman" w:hAnsi="Segoe UI" w:cs="Segoe UI"/>
+                <w:sz w:val="21"/>
+                <w:szCs w:val="21"/>
+              </w:rPr>
+            </w:pPr>
+            <w:r>
+              <w:rPr>
+                <w:rFonts w:ascii="Segoe UI" w:eastAsia="Times New Roman" w:hAnsi="Segoe UI" w:cs="Segoe UI"/>
+                <w:sz w:val="21"/>
+                <w:szCs w:val="21"/>
+              </w:rPr>
+              <w:t>Priority -</w:t>
+            </w:r>
+            <w:r>
+              <w:rPr>
+                <w:rFonts w:ascii="Segoe UI" w:eastAsia="Times New Roman" w:hAnsi="Segoe UI" w:cs="Segoe UI"/>
+                <w:sz w:val="21"/>
+                <w:szCs w:val="21"/>
+              </w:rPr>
+              <w:br/>
+            </w:r>
+            <w:r>
+              <w:rPr>
+                <w:rFonts w:ascii="Segoe UI" w:eastAsia="Times New Roman" w:hAnsi="Segoe UI" w:cs="Segoe UI"/>
+                <w:sz w:val="21"/>
+                <w:szCs w:val="21"/>
+              </w:rPr>
+              <w:t>4</w:t>
+            </w:r>
+          </w:p>
+        </w:tc>
+        <w:tc>
+          <w:tcPr>
+            <w:tcW w:w="0" w:type="auto"/>
+            <w:tcBorders>
+              <w:top w:val="single" w:sz="2" w:space="0" w:color="D9D9E3"/>
+              <w:left w:val="single" w:sz="6" w:space="0" w:color="D9D9E3"/>
+              <w:bottom w:val="single" w:sz="2" w:space="0" w:color="D9D9E3"/>
+              <w:right w:val="single" w:sz="2" w:space="0" w:color="D9D9E3"/>
+            </w:tcBorders>
+            <w:shd w:val="clear" w:color="auto" w:fill="FFFFFF" w:themeFill="background1"/>
+            <w:vAlign w:val="bottom"/>
+          </w:tcPr>
+          <w:p>
+            <w:pPr>
+              <w:spacing w:before="480" w:after="480" w:line="240" w:lineRule="auto"/>
+              <w:rPr>
+                <w:rFonts w:ascii="Segoe UI" w:eastAsia="Times New Roman" w:hAnsi="Segoe UI" w:cs="Segoe UI"/>
+                <w:sz w:val="21"/>
+                <w:szCs w:val="21"/>
+              </w:rPr>
+            </w:pPr>
+            <w:r>
+              <w:rPr>
+                <w:rFonts w:ascii="Segoe UI" w:eastAsia="Times New Roman" w:hAnsi="Segoe UI" w:cs="Segoe UI"/>
+                <w:sz w:val="21"/>
+                <w:szCs w:val="21"/>
+              </w:rPr>
+              <w:t>Low</w:t>
+            </w:r>
+          </w:p>
+        </w:tc>
+        <w:tc>
+          <w:tcPr>
+            <w:tcW w:w="0" w:type="auto"/>
+            <w:tcBorders>
+              <w:top w:val="single" w:sz="2" w:space="0" w:color="D9D9E3"/>
+              <w:left w:val="single" w:sz="6" w:space="0" w:color="D9D9E3"/>
+              <w:bottom w:val="single" w:sz="2" w:space="0" w:color="D9D9E3"/>
+              <w:right w:val="single" w:sz="6" w:space="0" w:color="D9D9E3"/>
+            </w:tcBorders>
+            <w:shd w:val="clear" w:color="auto" w:fill="FFFFFF" w:themeFill="background1"/>
+            <w:vAlign w:val="bottom"/>
+          </w:tcPr>
+          <w:p>
+            <w:pPr>
+              <w:spacing w:before="480" w:after="480" w:line="240" w:lineRule="auto"/>
+              <w:rPr>
+                <w:rFonts w:ascii="Segoe UI" w:eastAsia="Times New Roman" w:hAnsi="Segoe UI" w:cs="Segoe UI"/>
+                <w:sz w:val="21"/>
+                <w:szCs w:val="21"/>
+              </w:rPr>
+            </w:pPr>
+            <w:r>
+              <w:rPr>
+                <w:rFonts w:ascii="Segoe UI" w:eastAsia="Times New Roman" w:hAnsi="Segoe UI" w:cs="Segoe UI"/>
+                <w:sz w:val="21"/>
+                <w:szCs w:val="21"/>
+              </w:rPr>
+              <w:t>A condition involving non-critical system errors, minor documentation issues, or low-impact product inquiries. End-user functionality remains largely unaffected, and the problem may not be urgent.</w:t>
+            </w:r>
+          </w:p>
+        </w:tc>
+      </w:tr>
+      <w:tr>
+        <w:trPr>
+          <w:trHeight w:val="1729"/>
+          <w:tblCellSpacing w:w="15" w:type="dxa"/>
+        </w:trPr>
+        <w:tc>
+          <w:tcPr>
+            <w:tcW w:w="0" w:type="auto"/>
+            <w:tcBorders>
+              <w:top w:val="single" w:sz="2" w:space="0" w:color="D9D9E3"/>
+              <w:left w:val="single" w:sz="6" w:space="0" w:color="D9D9E3"/>
+              <w:bottom w:val="single" w:sz="2" w:space="0" w:color="D9D9E3"/>
+              <w:right w:val="single" w:sz="2" w:space="0" w:color="D9D9E3"/>
+            </w:tcBorders>
+            <w:shd w:val="clear" w:color="auto" w:fill="FFFFFF" w:themeFill="background1"/>
+            <w:vAlign w:val="bottom"/>
+            <w:hideMark/>
+          </w:tcPr>
+          <w:p>
+            <w:pPr>
+              <w:spacing w:before="480" w:after="480" w:line="240" w:lineRule="auto"/>
+              <w:rPr>
+                <w:rFonts w:ascii="Segoe UI" w:eastAsia="Times New Roman" w:hAnsi="Segoe UI" w:cs="Segoe UI"/>
+                <w:sz w:val="21"/>
+                <w:szCs w:val="21"/>
+              </w:rPr>
+            </w:pPr>
+            <w:r>
+              <w:rPr>
+                <w:rFonts w:ascii="Segoe UI" w:eastAsia="Times New Roman" w:hAnsi="Segoe UI" w:cs="Segoe UI"/>
+                <w:sz w:val="21"/>
+                <w:szCs w:val="21"/>
+              </w:rPr>
+              <w:t>Priority -</w:t>
+            </w:r>
+            <w:r>
+              <w:rPr>
+                <w:rFonts w:ascii="Segoe UI" w:eastAsia="Times New Roman" w:hAnsi="Segoe UI" w:cs="Segoe UI"/>
+                <w:sz w:val="21"/>
+                <w:szCs w:val="21"/>
+              </w:rPr>
+              <w:br/>
+              <w:t>5</w:t>
+            </w:r>
+          </w:p>
+        </w:tc>
+        <w:tc>
+          <w:tcPr>
+            <w:tcW w:w="0" w:type="auto"/>
+            <w:tcBorders>
+              <w:top w:val="single" w:sz="2" w:space="0" w:color="D9D9E3"/>
+              <w:left w:val="single" w:sz="6" w:space="0" w:color="D9D9E3"/>
+              <w:bottom w:val="single" w:sz="2" w:space="0" w:color="D9D9E3"/>
+              <w:right w:val="single" w:sz="2" w:space="0" w:color="D9D9E3"/>
+            </w:tcBorders>
+            <w:shd w:val="clear" w:color="auto" w:fill="FFFFFF" w:themeFill="background1"/>
+            <w:vAlign w:val="bottom"/>
+            <w:hideMark/>
+          </w:tcPr>
+          <w:p>
+            <w:pPr>
+              <w:spacing w:before="480" w:after="480" w:line="240" w:lineRule="auto"/>
+              <w:rPr>
+                <w:rFonts w:ascii="Segoe UI" w:eastAsia="Times New Roman" w:hAnsi="Segoe UI" w:cs="Segoe UI"/>
+                <w:sz w:val="21"/>
+                <w:szCs w:val="21"/>
+              </w:rPr>
+            </w:pPr>
+            <w:r>
+              <w:rPr>
+                <w:rFonts w:ascii="Segoe UI" w:eastAsia="Times New Roman" w:hAnsi="Segoe UI" w:cs="Segoe UI"/>
+                <w:sz w:val="21"/>
+                <w:szCs w:val="21"/>
+              </w:rPr>
+              <w:t>Lowest</w:t>
+            </w:r>
+          </w:p>
+        </w:tc>
+        <w:tc>
+          <w:tcPr>
+            <w:tcW w:w="0" w:type="auto"/>
+            <w:tcBorders>
+              <w:top w:val="single" w:sz="2" w:space="0" w:color="D9D9E3"/>
+              <w:left w:val="single" w:sz="6" w:space="0" w:color="D9D9E3"/>
+              <w:bottom w:val="single" w:sz="2" w:space="0" w:color="D9D9E3"/>
+              <w:right w:val="single" w:sz="6" w:space="0" w:color="D9D9E3"/>
+            </w:tcBorders>
+            <w:shd w:val="clear" w:color="auto" w:fill="FFFFFF" w:themeFill="background1"/>
+            <w:vAlign w:val="bottom"/>
+            <w:hideMark/>
+          </w:tcPr>
+          <w:p>
+            <w:pPr>
+              <w:spacing w:before="480" w:after="480" w:line="240" w:lineRule="auto"/>
+              <w:rPr>
+                <w:rFonts w:ascii="Segoe UI" w:eastAsia="Times New Roman" w:hAnsi="Segoe UI" w:cs="Segoe UI"/>
+                <w:sz w:val="21"/>
+                <w:szCs w:val="21"/>
+              </w:rPr>
+            </w:pPr>
+            <w:r>
+              <w:rPr>
+                <w:rFonts w:ascii="Segoe UI" w:eastAsia="Times New Roman" w:hAnsi="Segoe UI" w:cs="Segoe UI"/>
+                <w:sz w:val="21"/>
+                <w:szCs w:val="21"/>
+              </w:rPr>
+              <w:t>A condition primarily related to suggestions for product improvements, enhancements, or documentation enhancements. These items do not represent critical issues and can be scheduled for future development or documentation updates.</w:t>
+            </w:r>
+          </w:p>
+        </w:tc>
+      </w:tr>
+    </w:tbl>
     <w:p>
       <w:pPr>
         <w:rPr>
@@ -11856,6 +12615,7 @@
   <w:style w:type="paragraph" w:default="1" w:styleId="Normal">
     <w:name w:val="Normal"/>
     <w:qFormat/>
+    <w:rsid w:val="003029B3"/>
   </w:style>
   <w:style w:type="paragraph" w:styleId="Heading1">
     <w:name w:val="heading 1"/>
@@ -12436,7 +13196,6 @@
     <w:name w:val="Normal (Web)"/>
     <w:basedOn w:val="Normal"/>
     <w:uiPriority w:val="99"/>
-    <w:semiHidden/>
     <w:unhideWhenUsed/>
     <w:rsid w:val="00144792"/>
     <w:pPr>
@@ -12741,6 +13500,21 @@
 </file>
 
 <file path=customXml/item1.xml><?xml version="1.0" encoding="utf-8"?>
+<p:properties xmlns:p="http://schemas.microsoft.com/office/2006/metadata/properties" xmlns:xsi="http://www.w3.org/2001/XMLSchema-instance" xmlns:pc="http://schemas.microsoft.com/office/infopath/2007/PartnerControls">
+  <documentManagement/>
+</p:properties>
+</file>
+
+<file path=customXml/item2.xml><?xml version="1.0" encoding="utf-8"?>
+<?mso-contentType ?>
+<FormTemplates xmlns="http://schemas.microsoft.com/sharepoint/v3/contenttype/forms">
+  <Display>DocumentLibraryForm</Display>
+  <Edit>DocumentLibraryForm</Edit>
+  <New>DocumentLibraryForm</New>
+</FormTemplates>
+</file>
+
+<file path=customXml/item3.xml><?xml version="1.0" encoding="utf-8"?>
 <ct:contentTypeSchema xmlns:ct="http://schemas.microsoft.com/office/2006/metadata/contentType" xmlns:ma="http://schemas.microsoft.com/office/2006/metadata/properties/metaAttributes" ct:_="" ma:_="" ma:contentTypeName="Document" ma:contentTypeID="0x0101005C7B61FF26B5F74E84F4B1FC3A0CE3B0" ma:contentTypeVersion="3" ma:contentTypeDescription="Create a new document." ma:contentTypeScope="" ma:versionID="8e244442854a5629709b63c7c2796622">
   <xsd:schema xmlns:xsd="http://www.w3.org/2001/XMLSchema" xmlns:xs="http://www.w3.org/2001/XMLSchema" xmlns:p="http://schemas.microsoft.com/office/2006/metadata/properties" xmlns:ns2="807924ec-883e-4f18-a7ed-ad6f7e991c08" targetNamespace="http://schemas.microsoft.com/office/2006/metadata/properties" ma:root="true" ma:fieldsID="61784b2c9ef06f2e9b6684ee2ce910d1" ns2:_="">
     <xsd:import namespace="807924ec-883e-4f18-a7ed-ad6f7e991c08"/>
@@ -12878,22 +13652,24 @@
 </ct:contentTypeSchema>
 </file>
 
-<file path=customXml/item2.xml><?xml version="1.0" encoding="utf-8"?>
-<?mso-contentType ?>
-<FormTemplates xmlns="http://schemas.microsoft.com/sharepoint/v3/contenttype/forms">
-  <Display>DocumentLibraryForm</Display>
-  <Edit>DocumentLibraryForm</Edit>
-  <New>DocumentLibraryForm</New>
-</FormTemplates>
+<file path=customXml/itemProps1.xml><?xml version="1.0" encoding="utf-8"?>
+<ds:datastoreItem xmlns:ds="http://schemas.openxmlformats.org/officeDocument/2006/customXml" ds:itemID="{09B795D7-9A10-4D37-BAA2-F5EDAC89F4FF}">
+  <ds:schemaRefs>
+    <ds:schemaRef ds:uri="http://schemas.microsoft.com/office/2006/metadata/properties"/>
+    <ds:schemaRef ds:uri="http://schemas.microsoft.com/office/infopath/2007/PartnerControls"/>
+  </ds:schemaRefs>
+</ds:datastoreItem>
 </file>
 
-<file path=customXml/item3.xml><?xml version="1.0" encoding="utf-8"?>
-<p:properties xmlns:p="http://schemas.microsoft.com/office/2006/metadata/properties" xmlns:xsi="http://www.w3.org/2001/XMLSchema-instance" xmlns:pc="http://schemas.microsoft.com/office/infopath/2007/PartnerControls">
-  <documentManagement/>
-</p:properties>
+<file path=customXml/itemProps2.xml><?xml version="1.0" encoding="utf-8"?>
+<ds:datastoreItem xmlns:ds="http://schemas.openxmlformats.org/officeDocument/2006/customXml" ds:itemID="{1EEC5BB4-D271-45B3-A1C8-9C858FA3E5B1}">
+  <ds:schemaRefs>
+    <ds:schemaRef ds:uri="http://schemas.microsoft.com/sharepoint/v3/contenttype/forms"/>
+  </ds:schemaRefs>
+</ds:datastoreItem>
 </file>
 
-<file path=customXml/itemProps1.xml><?xml version="1.0" encoding="utf-8"?>
+<file path=customXml/itemProps3.xml><?xml version="1.0" encoding="utf-8"?>
 <ds:datastoreItem xmlns:ds="http://schemas.openxmlformats.org/officeDocument/2006/customXml" ds:itemID="{BE1B4313-228C-4732-8C79-6E8419BFBB1B}">
   <ds:schemaRefs>
     <ds:schemaRef ds:uri="http://schemas.microsoft.com/office/2006/metadata/contentType"/>
@@ -12909,21 +13685,4 @@
     <ds:schemaRef ds:uri="http://schemas.microsoft.com/internal/obd"/>
   </ds:schemaRefs>
 </ds:datastoreItem>
-</file>
-
-<file path=customXml/itemProps2.xml><?xml version="1.0" encoding="utf-8"?>
-<ds:datastoreItem xmlns:ds="http://schemas.openxmlformats.org/officeDocument/2006/customXml" ds:itemID="{1EEC5BB4-D271-45B3-A1C8-9C858FA3E5B1}">
-  <ds:schemaRefs>
-    <ds:schemaRef ds:uri="http://schemas.microsoft.com/sharepoint/v3/contenttype/forms"/>
-  </ds:schemaRefs>
-</ds:datastoreItem>
-</file>
-
-<file path=customXml/itemProps3.xml><?xml version="1.0" encoding="utf-8"?>
-<ds:datastoreItem xmlns:ds="http://schemas.openxmlformats.org/officeDocument/2006/customXml" ds:itemID="{09B795D7-9A10-4D37-BAA2-F5EDAC89F4FF}">
-  <ds:schemaRefs>
-    <ds:schemaRef ds:uri="http://schemas.microsoft.com/office/2006/metadata/properties"/>
-    <ds:schemaRef ds:uri="http://schemas.microsoft.com/office/infopath/2007/PartnerControls"/>
-  </ds:schemaRefs>
-</ds:datastoreItem>
 </file>
</xml_diff>